<commit_message>
Update of spotHeight internal documentation
I also fixed Nnuf2 vs cse4internal.docx typo and updated with finding that Gaussian width is dependent on regionSize and length of linescan region. Updated gitignore file to exclude .zip files.
</commit_message>
<xml_diff>
--- a/Nnuf2 vs cse4internal.docx
+++ b/Nnuf2 vs cse4internal.docx
@@ -217,7 +217,13 @@
           </w:tcPr>
           <w:p>
             <w:r>
-              <w:t>368 ± 34</w:t>
+              <w:t>36</w:t>
+            </w:r>
+            <w:r>
+              <w:t>7</w:t>
+            </w:r>
+            <w:r>
+              <w:t xml:space="preserve"> ± 34</w:t>
             </w:r>
           </w:p>
         </w:tc>
@@ -293,8 +299,6 @@
             <w:r>
               <w:t>361</w:t>
             </w:r>
-            <w:bookmarkStart w:id="0" w:name="_GoBack"/>
-            <w:bookmarkEnd w:id="0"/>
           </w:p>
         </w:tc>
       </w:tr>
@@ -303,6 +307,66 @@
       <w:r>
         <w:t>Table 1. Two-dimensional spindle lengths between 800 and 1800 nm.</w:t>
       </w:r>
+      <w:r>
+        <w:t xml:space="preserve"> The </w:t>
+      </w:r>
+      <w:proofErr w:type="spellStart"/>
+      <w:r>
+        <w:t>regionSize</w:t>
+      </w:r>
+      <w:proofErr w:type="spellEnd"/>
+      <w:r>
+        <w:t xml:space="preserve"> for </w:t>
+      </w:r>
+      <w:proofErr w:type="spellStart"/>
+      <w:r>
+        <w:t>spotHeight</w:t>
+      </w:r>
+      <w:proofErr w:type="spellEnd"/>
+      <w:r>
+        <w:t xml:space="preserve"> was 21, with the </w:t>
+      </w:r>
+      <w:proofErr w:type="spellStart"/>
+      <w:r>
+        <w:t>linescan</w:t>
+      </w:r>
+      <w:proofErr w:type="spellEnd"/>
+      <w:r>
+        <w:t xml:space="preserve"> region 15x7 pixels.</w:t>
+      </w:r>
+    </w:p>
+    <w:p/>
+    <w:p>
+      <w:r>
+        <w:t xml:space="preserve">Note: The </w:t>
+      </w:r>
+      <w:r>
+        <w:t xml:space="preserve">closer the </w:t>
+      </w:r>
+      <w:proofErr w:type="spellStart"/>
+      <w:r>
+        <w:t>linescan</w:t>
+      </w:r>
+      <w:proofErr w:type="spellEnd"/>
+      <w:r>
+        <w:t xml:space="preserve"> region height is to the image height, the larger the FWHM values will be. The larger the </w:t>
+      </w:r>
+      <w:proofErr w:type="spellStart"/>
+      <w:r>
+        <w:t>linescan</w:t>
+      </w:r>
+      <w:proofErr w:type="spellEnd"/>
+      <w:r>
+        <w:t xml:space="preserve"> region( i.e. </w:t>
+      </w:r>
+      <w:r>
+        <w:t xml:space="preserve">41x7 vs </w:t>
+      </w:r>
+      <w:r>
+        <w:t>21x7 vs 15x7) the larger the FWHM values will be. I need to follow up on this using simulated images.</w:t>
+      </w:r>
+      <w:bookmarkStart w:id="0" w:name="_GoBack"/>
+      <w:bookmarkEnd w:id="0"/>
     </w:p>
     <w:sectPr>
       <w:pgSz w:w="12240" w:h="15840"/>

</xml_diff>